<commit_message>
SE TERMINO UNA TAREA DE DERECHOS DE LOS TRABAJADORES
</commit_message>
<xml_diff>
--- a/TRIMESTRE III/DERECHOS DE LOS TRABAJADORES/GUIA 4/Guia 4.docx
+++ b/TRIMESTRE III/DERECHOS DE LOS TRABAJADORES/GUIA 4/Guia 4.docx
@@ -1,6 +1,6 @@
 
 <file path=word/document.xml><?xml version="1.0" encoding="utf-8"?>
-<w:document xmlns:wpc="http://schemas.microsoft.com/office/word/2010/wordprocessingCanvas" xmlns:cx="http://schemas.microsoft.com/office/drawing/2014/chartex" xmlns:cx1="http://schemas.microsoft.com/office/drawing/2015/9/8/chartex" xmlns:cx2="http://schemas.microsoft.com/office/drawing/2015/10/21/chartex" xmlns:cx3="http://schemas.microsoft.com/office/drawing/2016/5/9/chartex" xmlns:cx4="http://schemas.microsoft.com/office/drawing/2016/5/10/chartex" xmlns:cx5="http://schemas.microsoft.com/office/drawing/2016/5/11/chartex" xmlns:cx6="http://schemas.microsoft.com/office/drawing/2016/5/12/chartex" xmlns:cx7="http://schemas.microsoft.com/office/drawing/2016/5/13/chartex" xmlns:cx8="http://schemas.microsoft.com/office/drawing/2016/5/14/chartex" xmlns:mc="http://schemas.openxmlformats.org/markup-compatibility/2006" xmlns:aink="http://schemas.microsoft.com/office/drawing/2016/ink" xmlns:am3d="http://schemas.microsoft.com/office/drawing/2017/model3d" xmlns:o="urn:schemas-microsoft-com:office:office" xmlns:r="http://schemas.openxmlformats.org/officeDocument/2006/relationships" xmlns:m="http://schemas.openxmlformats.org/officeDocument/2006/math" xmlns:v="urn:schemas-microsoft-com:vml" xmlns:wp14="http://schemas.microsoft.com/office/word/2010/wordprocessingDrawing" xmlns:wp="http://schemas.openxmlformats.org/drawingml/2006/wordprocessingDrawing" xmlns:w10="urn:schemas-microsoft-com:office:word" xmlns:w="http://schemas.openxmlformats.org/wordprocessingml/2006/main" xmlns:w14="http://schemas.microsoft.com/office/word/2010/wordml" xmlns:w15="http://schemas.microsoft.com/office/word/2012/wordml" xmlns:w16cid="http://schemas.microsoft.com/office/word/2016/wordml/cid" xmlns:w16se="http://schemas.microsoft.com/office/word/2015/wordml/symex" xmlns:wpg="http://schemas.microsoft.com/office/word/2010/wordprocessingGroup" xmlns:wpi="http://schemas.microsoft.com/office/word/2010/wordprocessingInk" xmlns:wne="http://schemas.microsoft.com/office/word/2006/wordml" xmlns:wps="http://schemas.microsoft.com/office/word/2010/wordprocessingShape" mc:Ignorable="w14 w15 w16se w16cid wp14">
+<w:document xmlns:wpc="http://schemas.microsoft.com/office/word/2010/wordprocessingCanvas" xmlns:cx="http://schemas.microsoft.com/office/drawing/2014/chartex" xmlns:cx1="http://schemas.microsoft.com/office/drawing/2015/9/8/chartex" xmlns:cx2="http://schemas.microsoft.com/office/drawing/2015/10/21/chartex" xmlns:cx3="http://schemas.microsoft.com/office/drawing/2016/5/9/chartex" xmlns:cx4="http://schemas.microsoft.com/office/drawing/2016/5/10/chartex" xmlns:cx5="http://schemas.microsoft.com/office/drawing/2016/5/11/chartex" xmlns:cx6="http://schemas.microsoft.com/office/drawing/2016/5/12/chartex" xmlns:cx7="http://schemas.microsoft.com/office/drawing/2016/5/13/chartex" xmlns:cx8="http://schemas.microsoft.com/office/drawing/2016/5/14/chartex" xmlns:mc="http://schemas.openxmlformats.org/markup-compatibility/2006" xmlns:aink="http://schemas.microsoft.com/office/drawing/2016/ink" xmlns:am3d="http://schemas.microsoft.com/office/drawing/2017/model3d" xmlns:o="urn:schemas-microsoft-com:office:office" xmlns:oel="http://schemas.microsoft.com/office/2019/extlst" xmlns:r="http://schemas.openxmlformats.org/officeDocument/2006/relationships" xmlns:m="http://schemas.openxmlformats.org/officeDocument/2006/math" xmlns:v="urn:schemas-microsoft-com:vml" xmlns:wp14="http://schemas.microsoft.com/office/word/2010/wordprocessingDrawing" xmlns:wp="http://schemas.openxmlformats.org/drawingml/2006/wordprocessingDrawing" xmlns:w10="urn:schemas-microsoft-com:office:word" xmlns:w="http://schemas.openxmlformats.org/wordprocessingml/2006/main" xmlns:w14="http://schemas.microsoft.com/office/word/2010/wordml" xmlns:w15="http://schemas.microsoft.com/office/word/2012/wordml" xmlns:w16cex="http://schemas.microsoft.com/office/word/2018/wordml/cex" xmlns:w16cid="http://schemas.microsoft.com/office/word/2016/wordml/cid" xmlns:w16="http://schemas.microsoft.com/office/word/2018/wordml" xmlns:w16du="http://schemas.microsoft.com/office/word/2023/wordml/word16du" xmlns:w16sdtdh="http://schemas.microsoft.com/office/word/2020/wordml/sdtdatahash" xmlns:w16se="http://schemas.microsoft.com/office/word/2015/wordml/symex" xmlns:wpg="http://schemas.microsoft.com/office/word/2010/wordprocessingGroup" xmlns:wpi="http://schemas.microsoft.com/office/word/2010/wordprocessingInk" xmlns:wne="http://schemas.microsoft.com/office/word/2006/wordml" xmlns:wps="http://schemas.microsoft.com/office/word/2010/wordprocessingShape" mc:Ignorable="w14 w15 w16se w16cid w16 w16cex w16sdtdh w16du wp14">
   <w:body>
     <w:p>
       <w:pPr>
@@ -15,14 +15,12 @@
         </w:rPr>
         <w:t xml:space="preserve">Principios de </w:t>
       </w:r>
-      <w:proofErr w:type="spellStart"/>
-      <w:r>
-        <w:rPr>
-          <w:b/>
-        </w:rPr>
-        <w:t>solaridad</w:t>
-      </w:r>
-      <w:proofErr w:type="spellEnd"/>
+      <w:r>
+        <w:rPr>
+          <w:b/>
+        </w:rPr>
+        <w:t>solidaridad</w:t>
+      </w:r>
     </w:p>
     <w:p>
       <w:pPr>
@@ -106,11 +104,9 @@
       <w:r>
         <w:t xml:space="preserve">Juan Felipe </w:t>
       </w:r>
-      <w:proofErr w:type="spellStart"/>
-      <w:r>
-        <w:t>Marin</w:t>
-      </w:r>
-      <w:proofErr w:type="spellEnd"/>
+      <w:r>
+        <w:t>Marín</w:t>
+      </w:r>
     </w:p>
     <w:p>
       <w:pPr>
@@ -231,11 +227,9 @@
       </w:r>
     </w:p>
     <w:p>
-      <w:proofErr w:type="spellStart"/>
-      <w:r>
-        <w:t>Garantia</w:t>
-      </w:r>
-      <w:proofErr w:type="spellEnd"/>
+      <w:r>
+        <w:t>Garantía</w:t>
+      </w:r>
       <w:r>
         <w:t xml:space="preserve"> de derechos fundamentales</w:t>
       </w:r>
@@ -283,15 +277,13 @@
         </w:rPr>
         <w:t xml:space="preserve">Considera </w:t>
       </w:r>
-      <w:proofErr w:type="gramStart"/>
-      <w:r>
-        <w:rPr>
-          <w:b/>
-          <w:shd w:val="clear" w:color="auto" w:fill="FFFFFF"/>
-        </w:rPr>
-        <w:t>que</w:t>
-      </w:r>
-      <w:proofErr w:type="gramEnd"/>
+      <w:r>
+        <w:rPr>
+          <w:b/>
+          <w:shd w:val="clear" w:color="auto" w:fill="FFFFFF"/>
+        </w:rPr>
+        <w:t>que,</w:t>
+      </w:r>
       <w:r>
         <w:rPr>
           <w:b/>
@@ -348,19 +340,15 @@
       <w:r>
         <w:t xml:space="preserve">R:/ </w:t>
       </w:r>
-      <w:proofErr w:type="spellStart"/>
-      <w:r>
-        <w:t>Interactuan</w:t>
-      </w:r>
-      <w:proofErr w:type="spellEnd"/>
+      <w:r>
+        <w:t>Interactuar</w:t>
+      </w:r>
       <w:r>
         <w:t xml:space="preserve"> con una base </w:t>
       </w:r>
-      <w:proofErr w:type="gramStart"/>
-      <w:r>
-        <w:t>que</w:t>
-      </w:r>
-      <w:proofErr w:type="gramEnd"/>
+      <w:r>
+        <w:t>que,</w:t>
+      </w:r>
       <w:r>
         <w:t xml:space="preserve"> pues yo resumiría en una simple pregunta, ¿en que espacio se va a hacer valer mis derechos? Con eso en base pues teniendo un espacio, un lugar sano para que se cumplan los derechos y al mismo tiempo se convertiría en un derecho.</w:t>
       </w:r>
@@ -383,15 +371,13 @@
         </w:rPr>
         <w:t xml:space="preserve">¿Por qué considera importante desarrollar una visión integral y global de los derechos humanos para evitar </w:t>
       </w:r>
-      <w:proofErr w:type="spellStart"/>
-      <w:r>
-        <w:rPr>
-          <w:b/>
-          <w:shd w:val="clear" w:color="auto" w:fill="FFFFFF"/>
-        </w:rPr>
-        <w:t>sudistorsión</w:t>
-      </w:r>
-      <w:proofErr w:type="spellEnd"/>
+      <w:r>
+        <w:rPr>
+          <w:b/>
+          <w:shd w:val="clear" w:color="auto" w:fill="FFFFFF"/>
+        </w:rPr>
+        <w:t>su distorsión</w:t>
+      </w:r>
       <w:r>
         <w:rPr>
           <w:b/>
@@ -407,19 +393,15 @@
       <w:r>
         <w:t xml:space="preserve">R:/ Siento que pues </w:t>
       </w:r>
-      <w:proofErr w:type="spellStart"/>
-      <w:r>
-        <w:t>alfinal</w:t>
-      </w:r>
-      <w:proofErr w:type="spellEnd"/>
+      <w:r>
+        <w:t>al final</w:t>
+      </w:r>
       <w:r>
         <w:t xml:space="preserve"> no vivimos solos no es cada persona en su </w:t>
       </w:r>
-      <w:proofErr w:type="gramStart"/>
-      <w:r>
-        <w:t>mundo</w:t>
-      </w:r>
-      <w:proofErr w:type="gramEnd"/>
+      <w:r>
+        <w:t>mundo,</w:t>
+      </w:r>
       <w:r>
         <w:t xml:space="preserve"> sino que yo definiría el ser humano,</w:t>
       </w:r>
@@ -456,15 +438,17 @@
     <w:p>
       <w:pPr>
         <w:ind w:firstLine="0"/>
+        <w:rPr>
+          <w:b/>
+          <w:shd w:val="clear" w:color="auto" w:fill="FFFFFF"/>
+        </w:rPr>
       </w:pPr>
       <w:r>
         <w:t xml:space="preserve">R:/ Tiene una incidencia clave ya que busca </w:t>
       </w:r>
-      <w:proofErr w:type="spellStart"/>
-      <w:r>
-        <w:t>equiibrar</w:t>
-      </w:r>
-      <w:proofErr w:type="spellEnd"/>
+      <w:r>
+        <w:t>equilibrar</w:t>
+      </w:r>
       <w:r>
         <w:t xml:space="preserve"> las necesidades de los seres humanos, aunque también tiene objetivos económicos, sociales y ambientales.</w:t>
       </w:r>
@@ -481,8 +465,61 @@
         </w:rPr>
         <w:t>¿La naturaleza tiene derechos? ¿Cuáles y por qué?</w:t>
       </w:r>
-      <w:bookmarkStart w:id="0" w:name="_GoBack"/>
-      <w:bookmarkEnd w:id="0"/>
+    </w:p>
+    <w:p>
+      <w:pPr>
+        <w:ind w:firstLine="0"/>
+        <w:rPr>
+          <w:bCs/>
+          <w:shd w:val="clear" w:color="auto" w:fill="FFFFFF"/>
+        </w:rPr>
+      </w:pPr>
+      <w:r>
+        <w:rPr>
+          <w:bCs/>
+          <w:shd w:val="clear" w:color="auto" w:fill="FFFFFF"/>
+        </w:rPr>
+        <w:t xml:space="preserve">R:/ Desde mi perspectiva la naturaleza si tiene derechos ya que pues yo tengo mis creencias a respecto </w:t>
+      </w:r>
+      <w:r>
+        <w:rPr>
+          <w:bCs/>
+          <w:shd w:val="clear" w:color="auto" w:fill="FFFFFF"/>
+        </w:rPr>
+        <w:t>siento</w:t>
+      </w:r>
+      <w:r>
+        <w:rPr>
+          <w:bCs/>
+          <w:shd w:val="clear" w:color="auto" w:fill="FFFFFF"/>
+        </w:rPr>
+        <w:t xml:space="preserve"> que cada uno de nosotros somos partes de algo ejemplo la naturaleza y en ese espacio, lugar es como si fuera al mismo tiempo como un ser vivo ya que somos como pequeñas partes de ella, y a la vez somos ella.</w:t>
+      </w:r>
+    </w:p>
+    <w:p>
+      <w:pPr>
+        <w:ind w:firstLine="0"/>
+        <w:rPr>
+          <w:bCs/>
+          <w:shd w:val="clear" w:color="auto" w:fill="FFFFFF"/>
+        </w:rPr>
+      </w:pPr>
+      <w:r>
+        <w:rPr>
+          <w:bCs/>
+          <w:shd w:val="clear" w:color="auto" w:fill="FFFFFF"/>
+        </w:rPr>
+        <w:t>Yo diría que el mas importante derecho seria el de la protección y no desperdiciar los recursos ya que pues al fin al cabo los recursos no son ilimitados.</w:t>
+      </w:r>
+    </w:p>
+    <w:p>
+      <w:pPr>
+        <w:ind w:firstLine="0"/>
+        <w:rPr>
+          <w:b/>
+          <w:shd w:val="clear" w:color="auto" w:fill="FFFFFF"/>
+        </w:rPr>
+      </w:pPr>
       <w:r>
         <w:rPr>
           <w:b/>
@@ -496,6 +533,45 @@
         </w:rPr>
         <w:t>¿Por qué y para qué la sociedad debe educarse en lo ambiental?</w:t>
       </w:r>
+    </w:p>
+    <w:p>
+      <w:pPr>
+        <w:ind w:firstLine="0"/>
+        <w:rPr>
+          <w:bCs/>
+          <w:shd w:val="clear" w:color="auto" w:fill="FFFFFF"/>
+        </w:rPr>
+      </w:pPr>
+      <w:r>
+        <w:rPr>
+          <w:bCs/>
+          <w:shd w:val="clear" w:color="auto" w:fill="FFFFFF"/>
+        </w:rPr>
+        <w:t xml:space="preserve">R:/ Yo diría </w:t>
+      </w:r>
+      <w:r>
+        <w:rPr>
+          <w:bCs/>
+          <w:shd w:val="clear" w:color="auto" w:fill="FFFFFF"/>
+        </w:rPr>
+        <w:t>que,</w:t>
+      </w:r>
+      <w:r>
+        <w:rPr>
+          <w:bCs/>
+          <w:shd w:val="clear" w:color="auto" w:fill="FFFFFF"/>
+        </w:rPr>
+        <w:t xml:space="preserve"> pues en el pasado se cometieron varias violaciones al espacio ambiental, y lo que se intenta es no volver a hacerlas con mas contaminación, daños, etc. </w:t>
+      </w:r>
+    </w:p>
+    <w:p>
+      <w:pPr>
+        <w:ind w:firstLine="0"/>
+        <w:rPr>
+          <w:b/>
+          <w:shd w:val="clear" w:color="auto" w:fill="FFFFFF"/>
+        </w:rPr>
+      </w:pPr>
       <w:r>
         <w:rPr>
           <w:b/>
@@ -509,6 +585,34 @@
         </w:rPr>
         <w:t>¿Por qué ser solidario facilita la construcción de la paz en un país?</w:t>
       </w:r>
+    </w:p>
+    <w:p>
+      <w:pPr>
+        <w:ind w:firstLine="0"/>
+        <w:rPr>
+          <w:b/>
+          <w:shd w:val="clear" w:color="auto" w:fill="FFFFFF"/>
+        </w:rPr>
+      </w:pPr>
+      <w:r>
+        <w:rPr>
+          <w:shd w:val="clear" w:color="auto" w:fill="FFFFFF"/>
+        </w:rPr>
+        <w:lastRenderedPageBreak/>
+        <w:t>R:/</w:t>
+      </w:r>
+      <w:r>
+        <w:rPr>
+          <w:b/>
+        </w:rPr>
+        <w:t xml:space="preserve"> </w:t>
+      </w:r>
+      <w:r>
+        <w:rPr>
+          <w:bCs/>
+        </w:rPr>
+        <w:t>Diría habría más empatía por la otra persona, seriamos como más conscientes de los problemas de los demás y no ser digamos tan envidiosos tan malos, sino pensando en el bien común.</w:t>
+      </w:r>
       <w:r>
         <w:rPr>
           <w:b/>
@@ -521,6 +625,21 @@
           <w:shd w:val="clear" w:color="auto" w:fill="FFFFFF"/>
         </w:rPr>
         <w:t>¿Cuáles son las cualidades observables de la persona que contribuyen a la cultura de la paz?</w:t>
+      </w:r>
+    </w:p>
+    <w:p>
+      <w:pPr>
+        <w:ind w:firstLine="0"/>
+        <w:rPr>
+          <w:bCs/>
+        </w:rPr>
+      </w:pPr>
+      <w:r>
+        <w:rPr>
+          <w:bCs/>
+          <w:shd w:val="clear" w:color="auto" w:fill="FFFFFF"/>
+        </w:rPr>
+        <w:t xml:space="preserve">R:/ Diría que empezando la empatía, como rasgo básico para que una persona se pueda pensar más en la otra y no solo el mismo, y otra cualidad seria para mi que tenga un sentido de justicia, para tener todo como equilibrado, y la otra finalmente seria la honestidad. </w:t>
       </w:r>
     </w:p>
     <w:sectPr>
@@ -535,7 +654,7 @@
 </file>
 
 <file path=word/endnotes.xml><?xml version="1.0" encoding="utf-8"?>
-<w:endnotes xmlns:wpc="http://schemas.microsoft.com/office/word/2010/wordprocessingCanvas" xmlns:cx="http://schemas.microsoft.com/office/drawing/2014/chartex" xmlns:cx1="http://schemas.microsoft.com/office/drawing/2015/9/8/chartex" xmlns:cx2="http://schemas.microsoft.com/office/drawing/2015/10/21/chartex" xmlns:cx3="http://schemas.microsoft.com/office/drawing/2016/5/9/chartex" xmlns:cx4="http://schemas.microsoft.com/office/drawing/2016/5/10/chartex" xmlns:cx5="http://schemas.microsoft.com/office/drawing/2016/5/11/chartex" xmlns:cx6="http://schemas.microsoft.com/office/drawing/2016/5/12/chartex" xmlns:cx7="http://schemas.microsoft.com/office/drawing/2016/5/13/chartex" xmlns:cx8="http://schemas.microsoft.com/office/drawing/2016/5/14/chartex" xmlns:mc="http://schemas.openxmlformats.org/markup-compatibility/2006" xmlns:aink="http://schemas.microsoft.com/office/drawing/2016/ink" xmlns:am3d="http://schemas.microsoft.com/office/drawing/2017/model3d" xmlns:o="urn:schemas-microsoft-com:office:office" xmlns:r="http://schemas.openxmlformats.org/officeDocument/2006/relationships" xmlns:m="http://schemas.openxmlformats.org/officeDocument/2006/math" xmlns:v="urn:schemas-microsoft-com:vml" xmlns:wp14="http://schemas.microsoft.com/office/word/2010/wordprocessingDrawing" xmlns:wp="http://schemas.openxmlformats.org/drawingml/2006/wordprocessingDrawing" xmlns:w10="urn:schemas-microsoft-com:office:word" xmlns:w="http://schemas.openxmlformats.org/wordprocessingml/2006/main" xmlns:w14="http://schemas.microsoft.com/office/word/2010/wordml" xmlns:w15="http://schemas.microsoft.com/office/word/2012/wordml" xmlns:w16cid="http://schemas.microsoft.com/office/word/2016/wordml/cid" xmlns:w16se="http://schemas.microsoft.com/office/word/2015/wordml/symex" xmlns:wpg="http://schemas.microsoft.com/office/word/2010/wordprocessingGroup" xmlns:wpi="http://schemas.microsoft.com/office/word/2010/wordprocessingInk" xmlns:wne="http://schemas.microsoft.com/office/word/2006/wordml" xmlns:wps="http://schemas.microsoft.com/office/word/2010/wordprocessingShape" mc:Ignorable="w14 w15 w16se w16cid wp14">
+<w:endnotes xmlns:wpc="http://schemas.microsoft.com/office/word/2010/wordprocessingCanvas" xmlns:cx="http://schemas.microsoft.com/office/drawing/2014/chartex" xmlns:cx1="http://schemas.microsoft.com/office/drawing/2015/9/8/chartex" xmlns:cx2="http://schemas.microsoft.com/office/drawing/2015/10/21/chartex" xmlns:cx3="http://schemas.microsoft.com/office/drawing/2016/5/9/chartex" xmlns:cx4="http://schemas.microsoft.com/office/drawing/2016/5/10/chartex" xmlns:cx5="http://schemas.microsoft.com/office/drawing/2016/5/11/chartex" xmlns:cx6="http://schemas.microsoft.com/office/drawing/2016/5/12/chartex" xmlns:cx7="http://schemas.microsoft.com/office/drawing/2016/5/13/chartex" xmlns:cx8="http://schemas.microsoft.com/office/drawing/2016/5/14/chartex" xmlns:mc="http://schemas.openxmlformats.org/markup-compatibility/2006" xmlns:aink="http://schemas.microsoft.com/office/drawing/2016/ink" xmlns:am3d="http://schemas.microsoft.com/office/drawing/2017/model3d" xmlns:o="urn:schemas-microsoft-com:office:office" xmlns:oel="http://schemas.microsoft.com/office/2019/extlst" xmlns:r="http://schemas.openxmlformats.org/officeDocument/2006/relationships" xmlns:m="http://schemas.openxmlformats.org/officeDocument/2006/math" xmlns:v="urn:schemas-microsoft-com:vml" xmlns:wp14="http://schemas.microsoft.com/office/word/2010/wordprocessingDrawing" xmlns:wp="http://schemas.openxmlformats.org/drawingml/2006/wordprocessingDrawing" xmlns:w10="urn:schemas-microsoft-com:office:word" xmlns:w="http://schemas.openxmlformats.org/wordprocessingml/2006/main" xmlns:w14="http://schemas.microsoft.com/office/word/2010/wordml" xmlns:w15="http://schemas.microsoft.com/office/word/2012/wordml" xmlns:w16cex="http://schemas.microsoft.com/office/word/2018/wordml/cex" xmlns:w16cid="http://schemas.microsoft.com/office/word/2016/wordml/cid" xmlns:w16="http://schemas.microsoft.com/office/word/2018/wordml" xmlns:w16du="http://schemas.microsoft.com/office/word/2023/wordml/word16du" xmlns:w16sdtdh="http://schemas.microsoft.com/office/word/2020/wordml/sdtdatahash" xmlns:w16se="http://schemas.microsoft.com/office/word/2015/wordml/symex" xmlns:wpg="http://schemas.microsoft.com/office/word/2010/wordprocessingGroup" xmlns:wpi="http://schemas.microsoft.com/office/word/2010/wordprocessingInk" xmlns:wne="http://schemas.microsoft.com/office/word/2006/wordml" xmlns:wps="http://schemas.microsoft.com/office/word/2010/wordprocessingShape" mc:Ignorable="w14 w15 w16se w16cid w16 w16cex w16sdtdh w16du wp14">
   <w:endnote w:type="separator" w:id="-1">
     <w:p>
       <w:pPr>
@@ -560,7 +679,7 @@
 </file>
 
 <file path=word/footnotes.xml><?xml version="1.0" encoding="utf-8"?>
-<w:footnotes xmlns:wpc="http://schemas.microsoft.com/office/word/2010/wordprocessingCanvas" xmlns:cx="http://schemas.microsoft.com/office/drawing/2014/chartex" xmlns:cx1="http://schemas.microsoft.com/office/drawing/2015/9/8/chartex" xmlns:cx2="http://schemas.microsoft.com/office/drawing/2015/10/21/chartex" xmlns:cx3="http://schemas.microsoft.com/office/drawing/2016/5/9/chartex" xmlns:cx4="http://schemas.microsoft.com/office/drawing/2016/5/10/chartex" xmlns:cx5="http://schemas.microsoft.com/office/drawing/2016/5/11/chartex" xmlns:cx6="http://schemas.microsoft.com/office/drawing/2016/5/12/chartex" xmlns:cx7="http://schemas.microsoft.com/office/drawing/2016/5/13/chartex" xmlns:cx8="http://schemas.microsoft.com/office/drawing/2016/5/14/chartex" xmlns:mc="http://schemas.openxmlformats.org/markup-compatibility/2006" xmlns:aink="http://schemas.microsoft.com/office/drawing/2016/ink" xmlns:am3d="http://schemas.microsoft.com/office/drawing/2017/model3d" xmlns:o="urn:schemas-microsoft-com:office:office" xmlns:r="http://schemas.openxmlformats.org/officeDocument/2006/relationships" xmlns:m="http://schemas.openxmlformats.org/officeDocument/2006/math" xmlns:v="urn:schemas-microsoft-com:vml" xmlns:wp14="http://schemas.microsoft.com/office/word/2010/wordprocessingDrawing" xmlns:wp="http://schemas.openxmlformats.org/drawingml/2006/wordprocessingDrawing" xmlns:w10="urn:schemas-microsoft-com:office:word" xmlns:w="http://schemas.openxmlformats.org/wordprocessingml/2006/main" xmlns:w14="http://schemas.microsoft.com/office/word/2010/wordml" xmlns:w15="http://schemas.microsoft.com/office/word/2012/wordml" xmlns:w16cid="http://schemas.microsoft.com/office/word/2016/wordml/cid" xmlns:w16se="http://schemas.microsoft.com/office/word/2015/wordml/symex" xmlns:wpg="http://schemas.microsoft.com/office/word/2010/wordprocessingGroup" xmlns:wpi="http://schemas.microsoft.com/office/word/2010/wordprocessingInk" xmlns:wne="http://schemas.microsoft.com/office/word/2006/wordml" xmlns:wps="http://schemas.microsoft.com/office/word/2010/wordprocessingShape" mc:Ignorable="w14 w15 w16se w16cid wp14">
+<w:footnotes xmlns:wpc="http://schemas.microsoft.com/office/word/2010/wordprocessingCanvas" xmlns:cx="http://schemas.microsoft.com/office/drawing/2014/chartex" xmlns:cx1="http://schemas.microsoft.com/office/drawing/2015/9/8/chartex" xmlns:cx2="http://schemas.microsoft.com/office/drawing/2015/10/21/chartex" xmlns:cx3="http://schemas.microsoft.com/office/drawing/2016/5/9/chartex" xmlns:cx4="http://schemas.microsoft.com/office/drawing/2016/5/10/chartex" xmlns:cx5="http://schemas.microsoft.com/office/drawing/2016/5/11/chartex" xmlns:cx6="http://schemas.microsoft.com/office/drawing/2016/5/12/chartex" xmlns:cx7="http://schemas.microsoft.com/office/drawing/2016/5/13/chartex" xmlns:cx8="http://schemas.microsoft.com/office/drawing/2016/5/14/chartex" xmlns:mc="http://schemas.openxmlformats.org/markup-compatibility/2006" xmlns:aink="http://schemas.microsoft.com/office/drawing/2016/ink" xmlns:am3d="http://schemas.microsoft.com/office/drawing/2017/model3d" xmlns:o="urn:schemas-microsoft-com:office:office" xmlns:oel="http://schemas.microsoft.com/office/2019/extlst" xmlns:r="http://schemas.openxmlformats.org/officeDocument/2006/relationships" xmlns:m="http://schemas.openxmlformats.org/officeDocument/2006/math" xmlns:v="urn:schemas-microsoft-com:vml" xmlns:wp14="http://schemas.microsoft.com/office/word/2010/wordprocessingDrawing" xmlns:wp="http://schemas.openxmlformats.org/drawingml/2006/wordprocessingDrawing" xmlns:w10="urn:schemas-microsoft-com:office:word" xmlns:w="http://schemas.openxmlformats.org/wordprocessingml/2006/main" xmlns:w14="http://schemas.microsoft.com/office/word/2010/wordml" xmlns:w15="http://schemas.microsoft.com/office/word/2012/wordml" xmlns:w16cex="http://schemas.microsoft.com/office/word/2018/wordml/cex" xmlns:w16cid="http://schemas.microsoft.com/office/word/2016/wordml/cid" xmlns:w16="http://schemas.microsoft.com/office/word/2018/wordml" xmlns:w16du="http://schemas.microsoft.com/office/word/2023/wordml/word16du" xmlns:w16sdtdh="http://schemas.microsoft.com/office/word/2020/wordml/sdtdatahash" xmlns:w16se="http://schemas.microsoft.com/office/word/2015/wordml/symex" xmlns:wpg="http://schemas.microsoft.com/office/word/2010/wordprocessingGroup" xmlns:wpi="http://schemas.microsoft.com/office/word/2010/wordprocessingInk" xmlns:wne="http://schemas.microsoft.com/office/word/2006/wordml" xmlns:wps="http://schemas.microsoft.com/office/word/2010/wordprocessingShape" mc:Ignorable="w14 w15 w16se w16cid w16 w16cex w16sdtdh w16du wp14">
   <w:footnote w:type="separator" w:id="-1">
     <w:p>
       <w:pPr>
@@ -585,7 +704,7 @@
 </file>
 
 <file path=word/header1.xml><?xml version="1.0" encoding="utf-8"?>
-<w:hdr xmlns:wpc="http://schemas.microsoft.com/office/word/2010/wordprocessingCanvas" xmlns:cx="http://schemas.microsoft.com/office/drawing/2014/chartex" xmlns:cx1="http://schemas.microsoft.com/office/drawing/2015/9/8/chartex" xmlns:cx2="http://schemas.microsoft.com/office/drawing/2015/10/21/chartex" xmlns:cx3="http://schemas.microsoft.com/office/drawing/2016/5/9/chartex" xmlns:cx4="http://schemas.microsoft.com/office/drawing/2016/5/10/chartex" xmlns:cx5="http://schemas.microsoft.com/office/drawing/2016/5/11/chartex" xmlns:cx6="http://schemas.microsoft.com/office/drawing/2016/5/12/chartex" xmlns:cx7="http://schemas.microsoft.com/office/drawing/2016/5/13/chartex" xmlns:cx8="http://schemas.microsoft.com/office/drawing/2016/5/14/chartex" xmlns:mc="http://schemas.openxmlformats.org/markup-compatibility/2006" xmlns:aink="http://schemas.microsoft.com/office/drawing/2016/ink" xmlns:am3d="http://schemas.microsoft.com/office/drawing/2017/model3d" xmlns:o="urn:schemas-microsoft-com:office:office" xmlns:r="http://schemas.openxmlformats.org/officeDocument/2006/relationships" xmlns:m="http://schemas.openxmlformats.org/officeDocument/2006/math" xmlns:v="urn:schemas-microsoft-com:vml" xmlns:wp14="http://schemas.microsoft.com/office/word/2010/wordprocessingDrawing" xmlns:wp="http://schemas.openxmlformats.org/drawingml/2006/wordprocessingDrawing" xmlns:w10="urn:schemas-microsoft-com:office:word" xmlns:w="http://schemas.openxmlformats.org/wordprocessingml/2006/main" xmlns:w14="http://schemas.microsoft.com/office/word/2010/wordml" xmlns:w15="http://schemas.microsoft.com/office/word/2012/wordml" xmlns:w16cid="http://schemas.microsoft.com/office/word/2016/wordml/cid" xmlns:w16se="http://schemas.microsoft.com/office/word/2015/wordml/symex" xmlns:wpg="http://schemas.microsoft.com/office/word/2010/wordprocessingGroup" xmlns:wpi="http://schemas.microsoft.com/office/word/2010/wordprocessingInk" xmlns:wne="http://schemas.microsoft.com/office/word/2006/wordml" xmlns:wps="http://schemas.microsoft.com/office/word/2010/wordprocessingShape" mc:Ignorable="w14 w15 w16se w16cid wp14">
+<w:hdr xmlns:wpc="http://schemas.microsoft.com/office/word/2010/wordprocessingCanvas" xmlns:cx="http://schemas.microsoft.com/office/drawing/2014/chartex" xmlns:cx1="http://schemas.microsoft.com/office/drawing/2015/9/8/chartex" xmlns:cx2="http://schemas.microsoft.com/office/drawing/2015/10/21/chartex" xmlns:cx3="http://schemas.microsoft.com/office/drawing/2016/5/9/chartex" xmlns:cx4="http://schemas.microsoft.com/office/drawing/2016/5/10/chartex" xmlns:cx5="http://schemas.microsoft.com/office/drawing/2016/5/11/chartex" xmlns:cx6="http://schemas.microsoft.com/office/drawing/2016/5/12/chartex" xmlns:cx7="http://schemas.microsoft.com/office/drawing/2016/5/13/chartex" xmlns:cx8="http://schemas.microsoft.com/office/drawing/2016/5/14/chartex" xmlns:mc="http://schemas.openxmlformats.org/markup-compatibility/2006" xmlns:aink="http://schemas.microsoft.com/office/drawing/2016/ink" xmlns:am3d="http://schemas.microsoft.com/office/drawing/2017/model3d" xmlns:o="urn:schemas-microsoft-com:office:office" xmlns:oel="http://schemas.microsoft.com/office/2019/extlst" xmlns:r="http://schemas.openxmlformats.org/officeDocument/2006/relationships" xmlns:m="http://schemas.openxmlformats.org/officeDocument/2006/math" xmlns:v="urn:schemas-microsoft-com:vml" xmlns:wp14="http://schemas.microsoft.com/office/word/2010/wordprocessingDrawing" xmlns:wp="http://schemas.openxmlformats.org/drawingml/2006/wordprocessingDrawing" xmlns:w10="urn:schemas-microsoft-com:office:word" xmlns:w="http://schemas.openxmlformats.org/wordprocessingml/2006/main" xmlns:w14="http://schemas.microsoft.com/office/word/2010/wordml" xmlns:w15="http://schemas.microsoft.com/office/word/2012/wordml" xmlns:w16cex="http://schemas.microsoft.com/office/word/2018/wordml/cex" xmlns:w16cid="http://schemas.microsoft.com/office/word/2016/wordml/cid" xmlns:w16="http://schemas.microsoft.com/office/word/2018/wordml" xmlns:w16du="http://schemas.microsoft.com/office/word/2023/wordml/word16du" xmlns:w16sdtdh="http://schemas.microsoft.com/office/word/2020/wordml/sdtdatahash" xmlns:w16se="http://schemas.microsoft.com/office/word/2015/wordml/symex" xmlns:wpg="http://schemas.microsoft.com/office/word/2010/wordprocessingGroup" xmlns:wpi="http://schemas.microsoft.com/office/word/2010/wordprocessingInk" xmlns:wne="http://schemas.microsoft.com/office/word/2006/wordml" xmlns:wps="http://schemas.microsoft.com/office/word/2010/wordprocessingShape" mc:Ignorable="w14 w15 w16se w16cid w16 w16cex w16sdtdh w16du wp14">
   <w:p>
     <w:pPr>
       <w:pBdr>
@@ -660,7 +779,7 @@
 </file>
 
 <file path=word/numbering.xml><?xml version="1.0" encoding="utf-8"?>
-<w:numbering xmlns:wpc="http://schemas.microsoft.com/office/word/2010/wordprocessingCanvas" xmlns:cx="http://schemas.microsoft.com/office/drawing/2014/chartex" xmlns:cx1="http://schemas.microsoft.com/office/drawing/2015/9/8/chartex" xmlns:cx2="http://schemas.microsoft.com/office/drawing/2015/10/21/chartex" xmlns:cx3="http://schemas.microsoft.com/office/drawing/2016/5/9/chartex" xmlns:cx4="http://schemas.microsoft.com/office/drawing/2016/5/10/chartex" xmlns:cx5="http://schemas.microsoft.com/office/drawing/2016/5/11/chartex" xmlns:cx6="http://schemas.microsoft.com/office/drawing/2016/5/12/chartex" xmlns:cx7="http://schemas.microsoft.com/office/drawing/2016/5/13/chartex" xmlns:cx8="http://schemas.microsoft.com/office/drawing/2016/5/14/chartex" xmlns:mc="http://schemas.openxmlformats.org/markup-compatibility/2006" xmlns:aink="http://schemas.microsoft.com/office/drawing/2016/ink" xmlns:am3d="http://schemas.microsoft.com/office/drawing/2017/model3d" xmlns:o="urn:schemas-microsoft-com:office:office" xmlns:r="http://schemas.openxmlformats.org/officeDocument/2006/relationships" xmlns:m="http://schemas.openxmlformats.org/officeDocument/2006/math" xmlns:v="urn:schemas-microsoft-com:vml" xmlns:wp14="http://schemas.microsoft.com/office/word/2010/wordprocessingDrawing" xmlns:wp="http://schemas.openxmlformats.org/drawingml/2006/wordprocessingDrawing" xmlns:w10="urn:schemas-microsoft-com:office:word" xmlns:w="http://schemas.openxmlformats.org/wordprocessingml/2006/main" xmlns:w14="http://schemas.microsoft.com/office/word/2010/wordml" xmlns:w15="http://schemas.microsoft.com/office/word/2012/wordml" xmlns:w16cid="http://schemas.microsoft.com/office/word/2016/wordml/cid" xmlns:w16se="http://schemas.microsoft.com/office/word/2015/wordml/symex" xmlns:wpg="http://schemas.microsoft.com/office/word/2010/wordprocessingGroup" xmlns:wpi="http://schemas.microsoft.com/office/word/2010/wordprocessingInk" xmlns:wne="http://schemas.microsoft.com/office/word/2006/wordml" xmlns:wps="http://schemas.microsoft.com/office/word/2010/wordprocessingShape" mc:Ignorable="w14 w15 w16se w16cid wp14">
+<w:numbering xmlns:wpc="http://schemas.microsoft.com/office/word/2010/wordprocessingCanvas" xmlns:cx="http://schemas.microsoft.com/office/drawing/2014/chartex" xmlns:cx1="http://schemas.microsoft.com/office/drawing/2015/9/8/chartex" xmlns:cx2="http://schemas.microsoft.com/office/drawing/2015/10/21/chartex" xmlns:cx3="http://schemas.microsoft.com/office/drawing/2016/5/9/chartex" xmlns:cx4="http://schemas.microsoft.com/office/drawing/2016/5/10/chartex" xmlns:cx5="http://schemas.microsoft.com/office/drawing/2016/5/11/chartex" xmlns:cx6="http://schemas.microsoft.com/office/drawing/2016/5/12/chartex" xmlns:cx7="http://schemas.microsoft.com/office/drawing/2016/5/13/chartex" xmlns:cx8="http://schemas.microsoft.com/office/drawing/2016/5/14/chartex" xmlns:mc="http://schemas.openxmlformats.org/markup-compatibility/2006" xmlns:aink="http://schemas.microsoft.com/office/drawing/2016/ink" xmlns:am3d="http://schemas.microsoft.com/office/drawing/2017/model3d" xmlns:o="urn:schemas-microsoft-com:office:office" xmlns:oel="http://schemas.microsoft.com/office/2019/extlst" xmlns:r="http://schemas.openxmlformats.org/officeDocument/2006/relationships" xmlns:m="http://schemas.openxmlformats.org/officeDocument/2006/math" xmlns:v="urn:schemas-microsoft-com:vml" xmlns:wp14="http://schemas.microsoft.com/office/word/2010/wordprocessingDrawing" xmlns:wp="http://schemas.openxmlformats.org/drawingml/2006/wordprocessingDrawing" xmlns:w10="urn:schemas-microsoft-com:office:word" xmlns:w="http://schemas.openxmlformats.org/wordprocessingml/2006/main" xmlns:w14="http://schemas.microsoft.com/office/word/2010/wordml" xmlns:w15="http://schemas.microsoft.com/office/word/2012/wordml" xmlns:w16cex="http://schemas.microsoft.com/office/word/2018/wordml/cex" xmlns:w16cid="http://schemas.microsoft.com/office/word/2016/wordml/cid" xmlns:w16="http://schemas.microsoft.com/office/word/2018/wordml" xmlns:w16du="http://schemas.microsoft.com/office/word/2023/wordml/word16du" xmlns:w16sdtdh="http://schemas.microsoft.com/office/word/2020/wordml/sdtdatahash" xmlns:w16se="http://schemas.microsoft.com/office/word/2015/wordml/symex" xmlns:wpg="http://schemas.microsoft.com/office/word/2010/wordprocessingGroup" xmlns:wpi="http://schemas.microsoft.com/office/word/2010/wordprocessingInk" xmlns:wne="http://schemas.microsoft.com/office/word/2006/wordml" xmlns:wps="http://schemas.microsoft.com/office/word/2010/wordprocessingShape" mc:Ignorable="w14 w15 w16se w16cid w16 w16cex w16sdtdh w16du wp14">
   <w:abstractNum w:abstractNumId="0" w15:restartNumberingAfterBreak="0">
     <w:nsid w:val="109C6F18"/>
     <w:multiLevelType w:val="hybridMultilevel"/>
@@ -949,20 +1068,20 @@
       </w:rPr>
     </w:lvl>
   </w:abstractNum>
-  <w:num w:numId="1">
+  <w:num w:numId="1" w16cid:durableId="691809293">
     <w:abstractNumId w:val="0"/>
   </w:num>
-  <w:num w:numId="2">
+  <w:num w:numId="2" w16cid:durableId="1967926906">
     <w:abstractNumId w:val="1"/>
   </w:num>
-  <w:num w:numId="3">
+  <w:num w:numId="3" w16cid:durableId="1687825057">
     <w:abstractNumId w:val="2"/>
   </w:num>
 </w:numbering>
 </file>
 
 <file path=word/styles.xml><?xml version="1.0" encoding="utf-8"?>
-<w:styles xmlns:mc="http://schemas.openxmlformats.org/markup-compatibility/2006" xmlns:r="http://schemas.openxmlformats.org/officeDocument/2006/relationships" xmlns:w="http://schemas.openxmlformats.org/wordprocessingml/2006/main" xmlns:w14="http://schemas.microsoft.com/office/word/2010/wordml" xmlns:w15="http://schemas.microsoft.com/office/word/2012/wordml" xmlns:w16cid="http://schemas.microsoft.com/office/word/2016/wordml/cid" xmlns:w16se="http://schemas.microsoft.com/office/word/2015/wordml/symex" mc:Ignorable="w14 w15 w16se w16cid">
+<w:styles xmlns:mc="http://schemas.openxmlformats.org/markup-compatibility/2006" xmlns:r="http://schemas.openxmlformats.org/officeDocument/2006/relationships" xmlns:w="http://schemas.openxmlformats.org/wordprocessingml/2006/main" xmlns:w14="http://schemas.microsoft.com/office/word/2010/wordml" xmlns:w15="http://schemas.microsoft.com/office/word/2012/wordml" xmlns:w16cex="http://schemas.microsoft.com/office/word/2018/wordml/cex" xmlns:w16cid="http://schemas.microsoft.com/office/word/2016/wordml/cid" xmlns:w16="http://schemas.microsoft.com/office/word/2018/wordml" xmlns:w16du="http://schemas.microsoft.com/office/word/2023/wordml/word16du" xmlns:w16sdtdh="http://schemas.microsoft.com/office/word/2020/wordml/sdtdatahash" xmlns:w16se="http://schemas.microsoft.com/office/word/2015/wordml/symex" mc:Ignorable="w14 w15 w16se w16cid w16 w16cex w16sdtdh w16du">
   <w:docDefaults>
     <w:rPrDefault>
       <w:rPr>
@@ -979,7 +1098,7 @@
       </w:pPr>
     </w:pPrDefault>
   </w:docDefaults>
-  <w:latentStyles w:defLockedState="0" w:defUIPriority="99" w:defSemiHidden="0" w:defUnhideWhenUsed="0" w:defQFormat="0" w:count="375">
+  <w:latentStyles w:defLockedState="0" w:defUIPriority="99" w:defSemiHidden="0" w:defUnhideWhenUsed="0" w:defQFormat="0" w:count="376">
     <w:lsdException w:name="Normal" w:uiPriority="0" w:qFormat="1"/>
     <w:lsdException w:name="heading 1" w:uiPriority="9" w:qFormat="1"/>
     <w:lsdException w:name="heading 2" w:semiHidden="1" w:uiPriority="9" w:unhideWhenUsed="1" w:qFormat="1"/>
@@ -1355,6 +1474,7 @@
     <w:lsdException w:name="Smart Hyperlink" w:semiHidden="1" w:unhideWhenUsed="1"/>
     <w:lsdException w:name="Hashtag" w:semiHidden="1" w:unhideWhenUsed="1"/>
     <w:lsdException w:name="Unresolved Mention" w:semiHidden="1" w:unhideWhenUsed="1"/>
+    <w:lsdException w:name="Smart Link" w:semiHidden="1" w:unhideWhenUsed="1"/>
   </w:latentStyles>
   <w:style w:type="paragraph" w:default="1" w:styleId="Normal">
     <w:name w:val="Normal"/>

</xml_diff>